<commit_message>
In process of fixing bug with last layer.
</commit_message>
<xml_diff>
--- a/Error Log.docx
+++ b/Error Log.docx
@@ -36,8 +36,6 @@
         </w:rPr>
         <w:t>imulator</w:t>
       </w:r>
-      <w:bookmarkStart w:id="0" w:name="_GoBack"/>
-      <w:bookmarkEnd w:id="0"/>
       <w:r>
         <w:rPr>
           <w:sz w:val="28"/>
@@ -149,7 +147,13 @@
         <w:pStyle w:val="NoSpacing"/>
       </w:pPr>
       <w:r>
-        <w:t>AT: 45mins</w:t>
+        <w:t>AT: 45</w:t>
+      </w:r>
+      <w:r>
+        <w:t xml:space="preserve"> </w:t>
+      </w:r>
+      <w:r>
+        <w:t>mins</w:t>
       </w:r>
     </w:p>
     <w:p>
@@ -186,8 +190,324 @@
         <w:pStyle w:val="NoSpacing"/>
       </w:pPr>
       <w:r>
-        <w:t>AT: 5mins (found during previous B)</w:t>
-      </w:r>
+        <w:t>AT: 5</w:t>
+      </w:r>
+      <w:r>
+        <w:t xml:space="preserve"> </w:t>
+      </w:r>
+      <w:r>
+        <w:t>mins (found during previous B)</w:t>
+      </w:r>
+    </w:p>
+    <w:p>
+      <w:pPr>
+        <w:pStyle w:val="NoSpacing"/>
+      </w:pPr>
+    </w:p>
+    <w:p>
+      <w:pPr>
+        <w:pStyle w:val="NoSpacing"/>
+      </w:pPr>
+      <w:r>
+        <w:t>B: Sometimes middle edges do not insert correctly</w:t>
+      </w:r>
+    </w:p>
+    <w:p>
+      <w:pPr>
+        <w:pStyle w:val="NoSpacing"/>
+      </w:pPr>
+      <w:r>
+        <w:t xml:space="preserve">F: Forgot if </w:t>
+      </w:r>
+      <w:proofErr w:type="gramStart"/>
+      <w:r>
+        <w:t>faces[</w:t>
+      </w:r>
+      <w:proofErr w:type="gramEnd"/>
+      <w:r>
+        <w:t>1] == “G”, for example, then faces[0] was not always “O”, could be “R”.</w:t>
+      </w:r>
+    </w:p>
+    <w:p>
+      <w:pPr>
+        <w:pStyle w:val="NoSpacing"/>
+      </w:pPr>
+      <w:r>
+        <w:t>AT: 1</w:t>
+      </w:r>
+      <w:r>
+        <w:t>5</w:t>
+      </w:r>
+      <w:r>
+        <w:t xml:space="preserve"> mins</w:t>
+      </w:r>
+    </w:p>
+    <w:p>
+      <w:pPr>
+        <w:pStyle w:val="NoSpacing"/>
+      </w:pPr>
+    </w:p>
+    <w:p>
+      <w:pPr>
+        <w:pStyle w:val="NoSpacing"/>
+      </w:pPr>
+      <w:r>
+        <w:t>B: Some edges had faces swapped with other edges</w:t>
+      </w:r>
+    </w:p>
+    <w:p>
+      <w:pPr>
+        <w:pStyle w:val="NoSpacing"/>
+      </w:pPr>
+      <w:r>
+        <w:t>F: Wasn’t flipping the edges during the E slice</w:t>
+      </w:r>
+    </w:p>
+    <w:p>
+      <w:pPr>
+        <w:pStyle w:val="NoSpacing"/>
+      </w:pPr>
+      <w:r>
+        <w:t>AT: 15 mins</w:t>
+      </w:r>
+    </w:p>
+    <w:p>
+      <w:pPr>
+        <w:pStyle w:val="NoSpacing"/>
+      </w:pPr>
+    </w:p>
+    <w:p>
+      <w:pPr>
+        <w:pStyle w:val="NoSpacing"/>
+      </w:pPr>
+      <w:r>
+        <w:t>B: Some centres had faces swapped with other centres</w:t>
+      </w:r>
+    </w:p>
+    <w:p>
+      <w:pPr>
+        <w:pStyle w:val="NoSpacing"/>
+      </w:pPr>
+      <w:r>
+        <w:t>F: My E Slice moved edges according to E but centres according to Z</w:t>
+      </w:r>
+    </w:p>
+    <w:p>
+      <w:pPr>
+        <w:pStyle w:val="NoSpacing"/>
+      </w:pPr>
+      <w:r>
+        <w:t>AT: 20 mins</w:t>
+      </w:r>
+    </w:p>
+    <w:p>
+      <w:pPr>
+        <w:pStyle w:val="NoSpacing"/>
+      </w:pPr>
+    </w:p>
+    <w:p>
+      <w:pPr>
+        <w:pStyle w:val="NoSpacing"/>
+      </w:pPr>
+      <w:r>
+        <w:t>B: GRW corner won’t insert sometimes</w:t>
+      </w:r>
+    </w:p>
+    <w:p>
+      <w:pPr>
+        <w:pStyle w:val="NoSpacing"/>
+      </w:pPr>
+      <w:r>
+        <w:t xml:space="preserve">F: On case </w:t>
+      </w:r>
+      <w:proofErr w:type="gramStart"/>
+      <w:r>
+        <w:t>centre[</w:t>
+      </w:r>
+      <w:proofErr w:type="gramEnd"/>
+      <w:r>
+        <w:t>5] = corner, it had corner faces[1] instead of faces[2] (for R case)</w:t>
+      </w:r>
+    </w:p>
+    <w:p>
+      <w:pPr>
+        <w:pStyle w:val="NoSpacing"/>
+      </w:pPr>
+      <w:r>
+        <w:t>AT: 5 mins</w:t>
+      </w:r>
+    </w:p>
+    <w:p>
+      <w:pPr>
+        <w:pStyle w:val="NoSpacing"/>
+      </w:pPr>
+    </w:p>
+    <w:p>
+      <w:pPr>
+        <w:pStyle w:val="NoSpacing"/>
+      </w:pPr>
+      <w:r>
+        <w:t>B: Middle edges don’t insert sometimes</w:t>
+      </w:r>
+    </w:p>
+    <w:p>
+      <w:pPr>
+        <w:pStyle w:val="NoSpacing"/>
+      </w:pPr>
+      <w:r>
+        <w:t>F:</w:t>
+      </w:r>
+      <w:r>
+        <w:t xml:space="preserve"> When checking if </w:t>
+      </w:r>
+      <w:proofErr w:type="gramStart"/>
+      <w:r>
+        <w:t>edges[</w:t>
+      </w:r>
+      <w:proofErr w:type="gramEnd"/>
+      <w:r>
+        <w:t>4-7] are correct or not, used continue for switch case, not break</w:t>
+      </w:r>
+    </w:p>
+    <w:p>
+      <w:pPr>
+        <w:pStyle w:val="NoSpacing"/>
+      </w:pPr>
+      <w:r>
+        <w:t>AT:</w:t>
+      </w:r>
+      <w:r>
+        <w:t xml:space="preserve"> 40 mins</w:t>
+      </w:r>
+    </w:p>
+    <w:p>
+      <w:pPr>
+        <w:pStyle w:val="NoSpacing"/>
+      </w:pPr>
+    </w:p>
+    <w:p>
+      <w:pPr>
+        <w:pStyle w:val="NoSpacing"/>
+      </w:pPr>
+      <w:r>
+        <w:t>B: Some middle edges are flipped still</w:t>
+      </w:r>
+    </w:p>
+    <w:p>
+      <w:pPr>
+        <w:pStyle w:val="NoSpacing"/>
+      </w:pPr>
+      <w:r>
+        <w:t xml:space="preserve">F: </w:t>
+      </w:r>
+      <w:r>
+        <w:t xml:space="preserve">In </w:t>
+      </w:r>
+      <w:proofErr w:type="spellStart"/>
+      <w:r>
+        <w:t>EdgeToUF</w:t>
+      </w:r>
+      <w:proofErr w:type="spellEnd"/>
+      <w:r>
+        <w:t>, I hadn’t inverted cases 4 &amp; 7 regarding d and d’</w:t>
+      </w:r>
+    </w:p>
+    <w:p>
+      <w:pPr>
+        <w:pStyle w:val="NoSpacing"/>
+      </w:pPr>
+      <w:r>
+        <w:t>AT: 30 mins</w:t>
+      </w:r>
+    </w:p>
+    <w:p>
+      <w:pPr>
+        <w:pStyle w:val="NoSpacing"/>
+      </w:pPr>
+    </w:p>
+    <w:p>
+      <w:pPr>
+        <w:pStyle w:val="NoSpacing"/>
+      </w:pPr>
+      <w:r>
+        <w:t>B: If no yellow edges are face up, the cube doesn’t solve it</w:t>
+      </w:r>
+    </w:p>
+    <w:p>
+      <w:pPr>
+        <w:pStyle w:val="NoSpacing"/>
+      </w:pPr>
+      <w:r>
+        <w:t>F: After doing the line algorithm, I forgot U2 before the L algorithm</w:t>
+      </w:r>
+    </w:p>
+    <w:p>
+      <w:pPr>
+        <w:pStyle w:val="NoSpacing"/>
+      </w:pPr>
+      <w:r>
+        <w:t>AT: 2 mins</w:t>
+      </w:r>
+    </w:p>
+    <w:p>
+      <w:pPr>
+        <w:pStyle w:val="NoSpacing"/>
+      </w:pPr>
+    </w:p>
+    <w:p>
+      <w:pPr>
+        <w:pStyle w:val="NoSpacing"/>
+      </w:pPr>
+      <w:r>
+        <w:t>B: Refining solve didn’t work - wouldn’t solve correctly</w:t>
+      </w:r>
+    </w:p>
+    <w:p>
+      <w:pPr>
+        <w:pStyle w:val="NoSpacing"/>
+      </w:pPr>
+      <w:r>
+        <w:t xml:space="preserve">F: Needed </w:t>
+      </w:r>
+      <w:proofErr w:type="spellStart"/>
+      <w:r>
+        <w:t>i</w:t>
+      </w:r>
+      <w:proofErr w:type="spellEnd"/>
+      <w:r>
+        <w:t>-- if it should check three in row - counteracts double increment</w:t>
+      </w:r>
+    </w:p>
+    <w:p>
+      <w:pPr>
+        <w:pStyle w:val="NoSpacing"/>
+      </w:pPr>
+      <w:r>
+        <w:t>AT: On and off, 1 hr</w:t>
+      </w:r>
+    </w:p>
+    <w:p>
+      <w:pPr>
+        <w:pStyle w:val="NoSpacing"/>
+      </w:pPr>
+    </w:p>
+    <w:p>
+      <w:pPr>
+        <w:pStyle w:val="NoSpacing"/>
+      </w:pPr>
+      <w:r>
+        <w:t>B: Final layer doesn’t always find correct case</w:t>
+      </w:r>
+    </w:p>
+    <w:p>
+      <w:pPr>
+        <w:pStyle w:val="NoSpacing"/>
+      </w:pPr>
+      <w:r>
+        <w:t xml:space="preserve">F: </w:t>
+      </w:r>
+      <w:bookmarkStart w:id="0" w:name="_GoBack"/>
+      <w:bookmarkEnd w:id="0"/>
     </w:p>
     <w:sectPr>
       <w:pgSz w:w="11906" w:h="16838"/>
@@ -322,6 +642,7 @@
     <w:lsdException w:name="HTML Sample" w:semiHidden="1" w:unhideWhenUsed="1"/>
     <w:lsdException w:name="HTML Typewriter" w:semiHidden="1" w:unhideWhenUsed="1"/>
     <w:lsdException w:name="HTML Variable" w:semiHidden="1" w:unhideWhenUsed="1"/>
+    <w:lsdException w:name="Normal Table" w:semiHidden="1" w:unhideWhenUsed="1"/>
     <w:lsdException w:name="annotation subject" w:semiHidden="1" w:unhideWhenUsed="1"/>
     <w:lsdException w:name="No List" w:semiHidden="1" w:unhideWhenUsed="1"/>
     <w:lsdException w:name="Outline List 1" w:semiHidden="1" w:unhideWhenUsed="1"/>
@@ -368,8 +689,10 @@
     <w:lsdException w:name="Table Subtle 2" w:semiHidden="1" w:unhideWhenUsed="1"/>
     <w:lsdException w:name="Table Web 1" w:semiHidden="1" w:unhideWhenUsed="1"/>
     <w:lsdException w:name="Table Web 2" w:semiHidden="1" w:unhideWhenUsed="1"/>
+    <w:lsdException w:name="Table Web 3" w:semiHidden="1" w:unhideWhenUsed="1"/>
     <w:lsdException w:name="Balloon Text" w:semiHidden="1" w:unhideWhenUsed="1"/>
     <w:lsdException w:name="Table Grid" w:uiPriority="39"/>
+    <w:lsdException w:name="Table Theme" w:semiHidden="1" w:unhideWhenUsed="1"/>
     <w:lsdException w:name="Placeholder Text" w:semiHidden="1"/>
     <w:lsdException w:name="No Spacing" w:uiPriority="1" w:qFormat="1"/>
     <w:lsdException w:name="Light Shading" w:uiPriority="60"/>

</xml_diff>

<commit_message>
Fixed bug where sometimes cube wouldn't solve.
</commit_message>
<xml_diff>
--- a/Error Log.docx
+++ b/Error Log.docx
@@ -504,7 +504,18 @@
         <w:pStyle w:val="NoSpacing"/>
       </w:pPr>
       <w:r>
-        <w:t xml:space="preserve">F: </w:t>
+        <w:t>F:</w:t>
+      </w:r>
+      <w:r>
+        <w:t xml:space="preserve"> When it checked if case was Z perm, didn’t check if it was in correct place - could solve into H perm rather than final state (pre AUF)</w:t>
+      </w:r>
+    </w:p>
+    <w:p>
+      <w:pPr>
+        <w:pStyle w:val="NoSpacing"/>
+      </w:pPr>
+      <w:r>
+        <w:t>AT: ? too long over many days</w:t>
       </w:r>
       <w:bookmarkStart w:id="0" w:name="_GoBack"/>
       <w:bookmarkEnd w:id="0"/>

</xml_diff>